<commit_message>
İki tane citation eklendi
</commit_message>
<xml_diff>
--- a/MAIN FILE.docx
+++ b/MAIN FILE.docx
@@ -30,6 +30,7 @@
               <w:rPr>
                 <w:rFonts w:ascii="Times New Roman" w:hAnsi="Times New Roman" w:cs="Times New Roman"/>
                 <w:b/>
+                <w:color w:val="000000" w:themeColor="text1"/>
                 <w:sz w:val="24"/>
                 <w:szCs w:val="24"/>
               </w:rPr>
@@ -38,6 +39,7 @@
               <w:rPr>
                 <w:rFonts w:ascii="Times New Roman" w:hAnsi="Times New Roman" w:cs="Times New Roman"/>
                 <w:b/>
+                <w:color w:val="000000" w:themeColor="text1"/>
                 <w:sz w:val="24"/>
                 <w:szCs w:val="24"/>
               </w:rPr>
@@ -53,13 +55,15 @@
             <w:pPr>
               <w:rPr>
                 <w:rFonts w:ascii="Times New Roman" w:hAnsi="Times New Roman" w:cs="Times New Roman"/>
-                <w:sz w:val="24"/>
-                <w:szCs w:val="24"/>
-              </w:rPr>
-            </w:pPr>
-            <w:r>
-              <w:rPr>
-                <w:rFonts w:ascii="Times New Roman" w:hAnsi="Times New Roman" w:cs="Times New Roman"/>
+                <w:color w:val="000000" w:themeColor="text1"/>
+                <w:sz w:val="24"/>
+                <w:szCs w:val="24"/>
+              </w:rPr>
+            </w:pPr>
+            <w:r>
+              <w:rPr>
+                <w:rFonts w:ascii="Times New Roman" w:hAnsi="Times New Roman" w:cs="Times New Roman"/>
+                <w:color w:val="000000" w:themeColor="text1"/>
                 <w:sz w:val="24"/>
                 <w:szCs w:val="24"/>
               </w:rPr>
@@ -68,10 +72,601 @@
             <w:r>
               <w:rPr>
                 <w:rFonts w:ascii="Times New Roman" w:hAnsi="Times New Roman" w:cs="Times New Roman"/>
+                <w:color w:val="000000" w:themeColor="text1"/>
                 <w:sz w:val="24"/>
                 <w:szCs w:val="24"/>
               </w:rPr>
               <w:t>lack of security or low productivity.</w:t>
+            </w:r>
+          </w:p>
+          <w:p>
+            <w:pPr>
+              <w:rPr>
+                <w:rFonts w:ascii="Times New Roman" w:hAnsi="Times New Roman" w:cs="Times New Roman"/>
+                <w:color w:val="000000" w:themeColor="text1"/>
+                <w:sz w:val="24"/>
+                <w:szCs w:val="24"/>
+              </w:rPr>
+            </w:pPr>
+          </w:p>
+          <w:p>
+            <w:pPr>
+              <w:spacing w:line="360" w:lineRule="auto"/>
+              <w:rPr>
+                <w:rFonts w:ascii="Times New Roman" w:hAnsi="Times New Roman" w:cs="Times New Roman"/>
+                <w:color w:val="000000" w:themeColor="text1"/>
+                <w:sz w:val="24"/>
+                <w:szCs w:val="24"/>
+              </w:rPr>
+            </w:pPr>
+            <w:r>
+              <w:rPr>
+                <w:rFonts w:ascii="Times New Roman" w:hAnsi="Times New Roman" w:cs="Times New Roman"/>
+                <w:color w:val="000000" w:themeColor="text1"/>
+                <w:sz w:val="24"/>
+                <w:szCs w:val="24"/>
+              </w:rPr>
+              <w:t>I. Risks</w:t>
+            </w:r>
+          </w:p>
+          <w:p>
+            <w:pPr>
+              <w:spacing w:line="360" w:lineRule="auto"/>
+              <w:rPr>
+                <w:rFonts w:ascii="Times New Roman" w:hAnsi="Times New Roman" w:cs="Times New Roman"/>
+                <w:color w:val="000000" w:themeColor="text1"/>
+                <w:sz w:val="24"/>
+                <w:szCs w:val="24"/>
+              </w:rPr>
+            </w:pPr>
+            <w:r>
+              <w:rPr>
+                <w:rFonts w:ascii="Times New Roman" w:hAnsi="Times New Roman" w:cs="Times New Roman"/>
+                <w:color w:val="000000" w:themeColor="text1"/>
+                <w:sz w:val="24"/>
+                <w:szCs w:val="24"/>
+              </w:rPr>
+              <w:t xml:space="preserve">  A. Unethical </w:t>
+            </w:r>
+            <w:proofErr w:type="spellStart"/>
+            <w:r>
+              <w:rPr>
+                <w:rFonts w:ascii="Times New Roman" w:hAnsi="Times New Roman" w:cs="Times New Roman"/>
+                <w:color w:val="000000" w:themeColor="text1"/>
+                <w:sz w:val="24"/>
+                <w:szCs w:val="24"/>
+              </w:rPr>
+              <w:t>behaviours</w:t>
+            </w:r>
+            <w:proofErr w:type="spellEnd"/>
+          </w:p>
+          <w:p>
+            <w:pPr>
+              <w:spacing w:line="360" w:lineRule="auto"/>
+              <w:rPr>
+                <w:rFonts w:ascii="Times New Roman" w:hAnsi="Times New Roman" w:cs="Times New Roman"/>
+                <w:color w:val="000000" w:themeColor="text1"/>
+                <w:sz w:val="24"/>
+                <w:szCs w:val="24"/>
+              </w:rPr>
+            </w:pPr>
+            <w:r>
+              <w:rPr>
+                <w:rFonts w:ascii="Times New Roman" w:hAnsi="Times New Roman" w:cs="Times New Roman"/>
+                <w:color w:val="000000" w:themeColor="text1"/>
+                <w:sz w:val="24"/>
+                <w:szCs w:val="24"/>
+              </w:rPr>
+              <w:t xml:space="preserve">    1. </w:t>
+            </w:r>
+            <w:proofErr w:type="spellStart"/>
+            <w:r>
+              <w:rPr>
+                <w:rFonts w:ascii="Times New Roman" w:hAnsi="Times New Roman" w:cs="Times New Roman"/>
+                <w:color w:val="000000" w:themeColor="text1"/>
+                <w:sz w:val="24"/>
+                <w:szCs w:val="24"/>
+              </w:rPr>
+              <w:t>Racisim</w:t>
+            </w:r>
+            <w:proofErr w:type="spellEnd"/>
+            <w:r>
+              <w:rPr>
+                <w:rFonts w:ascii="Times New Roman" w:hAnsi="Times New Roman" w:cs="Times New Roman"/>
+                <w:color w:val="000000" w:themeColor="text1"/>
+                <w:sz w:val="24"/>
+                <w:szCs w:val="24"/>
+              </w:rPr>
+              <w:t xml:space="preserve"> (Victor, 2016)</w:t>
+            </w:r>
+          </w:p>
+          <w:p>
+            <w:pPr>
+              <w:spacing w:line="360" w:lineRule="auto"/>
+              <w:rPr>
+                <w:rFonts w:ascii="Times New Roman" w:hAnsi="Times New Roman" w:cs="Times New Roman"/>
+                <w:color w:val="000000" w:themeColor="text1"/>
+                <w:sz w:val="24"/>
+                <w:szCs w:val="24"/>
+              </w:rPr>
+            </w:pPr>
+            <w:r>
+              <w:rPr>
+                <w:rFonts w:ascii="Times New Roman" w:hAnsi="Times New Roman" w:cs="Times New Roman"/>
+                <w:color w:val="000000" w:themeColor="text1"/>
+                <w:sz w:val="24"/>
+                <w:szCs w:val="24"/>
+              </w:rPr>
+              <w:t xml:space="preserve">    2. Mocking (Proudfoot, 2015)</w:t>
+            </w:r>
+          </w:p>
+          <w:p>
+            <w:pPr>
+              <w:spacing w:line="360" w:lineRule="auto"/>
+              <w:rPr>
+                <w:rFonts w:ascii="Times New Roman" w:hAnsi="Times New Roman" w:cs="Times New Roman"/>
+                <w:color w:val="000000" w:themeColor="text1"/>
+                <w:sz w:val="24"/>
+                <w:szCs w:val="24"/>
+              </w:rPr>
+            </w:pPr>
+            <w:r>
+              <w:rPr>
+                <w:rFonts w:ascii="Times New Roman" w:hAnsi="Times New Roman" w:cs="Times New Roman"/>
+                <w:color w:val="000000" w:themeColor="text1"/>
+                <w:sz w:val="24"/>
+                <w:szCs w:val="24"/>
+              </w:rPr>
+              <w:t xml:space="preserve">  B. Possible dangerous consequences</w:t>
+            </w:r>
+          </w:p>
+          <w:p>
+            <w:pPr>
+              <w:spacing w:line="360" w:lineRule="auto"/>
+              <w:rPr>
+                <w:rFonts w:ascii="Times New Roman" w:hAnsi="Times New Roman" w:cs="Times New Roman"/>
+                <w:color w:val="000000" w:themeColor="text1"/>
+                <w:sz w:val="24"/>
+                <w:szCs w:val="24"/>
+              </w:rPr>
+            </w:pPr>
+            <w:r>
+              <w:rPr>
+                <w:rFonts w:ascii="Times New Roman" w:hAnsi="Times New Roman" w:cs="Times New Roman"/>
+                <w:color w:val="000000" w:themeColor="text1"/>
+                <w:sz w:val="24"/>
+                <w:szCs w:val="24"/>
+              </w:rPr>
+              <w:t xml:space="preserve">    1. Destroy humanity (Musk, 2017)</w:t>
+            </w:r>
+          </w:p>
+          <w:p>
+            <w:pPr>
+              <w:spacing w:line="360" w:lineRule="auto"/>
+              <w:rPr>
+                <w:rFonts w:ascii="Times New Roman" w:hAnsi="Times New Roman" w:cs="Times New Roman"/>
+                <w:color w:val="000000" w:themeColor="text1"/>
+                <w:sz w:val="24"/>
+                <w:szCs w:val="24"/>
+              </w:rPr>
+            </w:pPr>
+            <w:r>
+              <w:rPr>
+                <w:rFonts w:ascii="Times New Roman" w:hAnsi="Times New Roman" w:cs="Times New Roman"/>
+                <w:color w:val="000000" w:themeColor="text1"/>
+                <w:sz w:val="24"/>
+                <w:szCs w:val="24"/>
+              </w:rPr>
+              <w:t xml:space="preserve">    2. Restrain humanity (Hawking, 2014)</w:t>
+            </w:r>
+          </w:p>
+          <w:p>
+            <w:pPr>
+              <w:spacing w:line="360" w:lineRule="auto"/>
+              <w:rPr>
+                <w:rFonts w:ascii="Times New Roman" w:hAnsi="Times New Roman" w:cs="Times New Roman"/>
+                <w:color w:val="000000" w:themeColor="text1"/>
+                <w:sz w:val="24"/>
+                <w:szCs w:val="24"/>
+              </w:rPr>
+            </w:pPr>
+            <w:r>
+              <w:rPr>
+                <w:rFonts w:ascii="Times New Roman" w:hAnsi="Times New Roman" w:cs="Times New Roman"/>
+                <w:color w:val="000000" w:themeColor="text1"/>
+                <w:sz w:val="24"/>
+                <w:szCs w:val="24"/>
+              </w:rPr>
+              <w:t xml:space="preserve">II. </w:t>
+            </w:r>
+            <w:r>
+              <w:rPr>
+                <w:rFonts w:ascii="Times New Roman" w:hAnsi="Times New Roman" w:cs="Times New Roman"/>
+                <w:color w:val="000000" w:themeColor="text1"/>
+                <w:sz w:val="24"/>
+                <w:szCs w:val="24"/>
+              </w:rPr>
+              <w:t>Increases welfare</w:t>
+            </w:r>
+          </w:p>
+          <w:p>
+            <w:pPr>
+              <w:spacing w:line="360" w:lineRule="auto"/>
+              <w:rPr>
+                <w:rFonts w:ascii="Times New Roman" w:hAnsi="Times New Roman" w:cs="Times New Roman"/>
+                <w:color w:val="000000" w:themeColor="text1"/>
+                <w:sz w:val="24"/>
+                <w:szCs w:val="24"/>
+              </w:rPr>
+            </w:pPr>
+            <w:r>
+              <w:rPr>
+                <w:rFonts w:ascii="Times New Roman" w:hAnsi="Times New Roman" w:cs="Times New Roman"/>
+                <w:color w:val="000000" w:themeColor="text1"/>
+                <w:sz w:val="24"/>
+                <w:szCs w:val="24"/>
+              </w:rPr>
+              <w:t xml:space="preserve">  A. Daily life</w:t>
+            </w:r>
+          </w:p>
+          <w:p>
+            <w:pPr>
+              <w:spacing w:line="360" w:lineRule="auto"/>
+              <w:rPr>
+                <w:rFonts w:ascii="Times New Roman" w:hAnsi="Times New Roman" w:cs="Times New Roman"/>
+                <w:color w:val="000000" w:themeColor="text1"/>
+                <w:sz w:val="24"/>
+                <w:szCs w:val="24"/>
+              </w:rPr>
+            </w:pPr>
+            <w:r>
+              <w:rPr>
+                <w:rFonts w:ascii="Times New Roman" w:hAnsi="Times New Roman" w:cs="Times New Roman"/>
+                <w:color w:val="000000" w:themeColor="text1"/>
+                <w:sz w:val="24"/>
+                <w:szCs w:val="24"/>
+              </w:rPr>
+              <w:t xml:space="preserve">    1. Education (</w:t>
+            </w:r>
+            <w:proofErr w:type="spellStart"/>
+            <w:r>
+              <w:rPr>
+                <w:rFonts w:ascii="Times New Roman" w:hAnsi="Times New Roman" w:cs="Times New Roman"/>
+                <w:color w:val="000000" w:themeColor="text1"/>
+                <w:sz w:val="24"/>
+                <w:szCs w:val="24"/>
+              </w:rPr>
+              <w:t>Dyllan</w:t>
+            </w:r>
+            <w:proofErr w:type="spellEnd"/>
+            <w:r>
+              <w:rPr>
+                <w:rFonts w:ascii="Times New Roman" w:hAnsi="Times New Roman" w:cs="Times New Roman"/>
+                <w:color w:val="000000" w:themeColor="text1"/>
+                <w:sz w:val="24"/>
+                <w:szCs w:val="24"/>
+              </w:rPr>
+              <w:t xml:space="preserve"> Furness, 2017)</w:t>
+            </w:r>
+          </w:p>
+          <w:p>
+            <w:pPr>
+              <w:spacing w:line="360" w:lineRule="auto"/>
+              <w:rPr>
+                <w:rFonts w:ascii="Times New Roman" w:hAnsi="Times New Roman" w:cs="Times New Roman"/>
+                <w:color w:val="000000" w:themeColor="text1"/>
+                <w:sz w:val="24"/>
+                <w:szCs w:val="24"/>
+              </w:rPr>
+            </w:pPr>
+            <w:r>
+              <w:rPr>
+                <w:rFonts w:ascii="Times New Roman" w:hAnsi="Times New Roman" w:cs="Times New Roman"/>
+                <w:color w:val="000000" w:themeColor="text1"/>
+                <w:sz w:val="24"/>
+                <w:szCs w:val="24"/>
+              </w:rPr>
+              <w:t xml:space="preserve">    2. Medical (</w:t>
+            </w:r>
+            <w:proofErr w:type="spellStart"/>
+            <w:r>
+              <w:rPr>
+                <w:rFonts w:ascii="Times New Roman" w:hAnsi="Times New Roman" w:cs="Times New Roman"/>
+                <w:color w:val="000000" w:themeColor="text1"/>
+                <w:sz w:val="24"/>
+                <w:szCs w:val="24"/>
+              </w:rPr>
+              <w:t>Sammour</w:t>
+            </w:r>
+            <w:proofErr w:type="spellEnd"/>
+            <w:r>
+              <w:rPr>
+                <w:rFonts w:ascii="Times New Roman" w:hAnsi="Times New Roman" w:cs="Times New Roman"/>
+                <w:color w:val="000000" w:themeColor="text1"/>
+                <w:sz w:val="24"/>
+                <w:szCs w:val="24"/>
+              </w:rPr>
+              <w:t xml:space="preserve"> </w:t>
+            </w:r>
+            <w:proofErr w:type="spellStart"/>
+            <w:r>
+              <w:rPr>
+                <w:rFonts w:ascii="Times New Roman" w:hAnsi="Times New Roman" w:cs="Times New Roman"/>
+                <w:color w:val="000000" w:themeColor="text1"/>
+                <w:sz w:val="24"/>
+                <w:szCs w:val="24"/>
+              </w:rPr>
+              <w:t>etal</w:t>
+            </w:r>
+            <w:proofErr w:type="spellEnd"/>
+            <w:r>
+              <w:rPr>
+                <w:rFonts w:ascii="Times New Roman" w:hAnsi="Times New Roman" w:cs="Times New Roman"/>
+                <w:color w:val="000000" w:themeColor="text1"/>
+                <w:sz w:val="24"/>
+                <w:szCs w:val="24"/>
+              </w:rPr>
+              <w:t>., 2017, p.870)</w:t>
+            </w:r>
+          </w:p>
+          <w:p>
+            <w:pPr>
+              <w:spacing w:line="360" w:lineRule="auto"/>
+              <w:rPr>
+                <w:rFonts w:ascii="Times New Roman" w:hAnsi="Times New Roman" w:cs="Times New Roman"/>
+                <w:color w:val="000000" w:themeColor="text1"/>
+                <w:sz w:val="24"/>
+                <w:szCs w:val="24"/>
+              </w:rPr>
+            </w:pPr>
+            <w:r>
+              <w:rPr>
+                <w:rFonts w:ascii="Times New Roman" w:hAnsi="Times New Roman" w:cs="Times New Roman"/>
+                <w:color w:val="000000" w:themeColor="text1"/>
+                <w:sz w:val="24"/>
+                <w:szCs w:val="24"/>
+              </w:rPr>
+              <w:t xml:space="preserve">  B. Work life</w:t>
+            </w:r>
+          </w:p>
+          <w:p>
+            <w:pPr>
+              <w:spacing w:line="360" w:lineRule="auto"/>
+              <w:rPr>
+                <w:rFonts w:ascii="Times New Roman" w:hAnsi="Times New Roman" w:cs="Times New Roman"/>
+                <w:color w:val="000000" w:themeColor="text1"/>
+                <w:sz w:val="24"/>
+                <w:szCs w:val="24"/>
+              </w:rPr>
+            </w:pPr>
+            <w:r>
+              <w:rPr>
+                <w:rFonts w:ascii="Times New Roman" w:hAnsi="Times New Roman" w:cs="Times New Roman"/>
+                <w:color w:val="000000" w:themeColor="text1"/>
+                <w:sz w:val="24"/>
+                <w:szCs w:val="24"/>
+              </w:rPr>
+              <w:t xml:space="preserve">    1. End of modern slavery (Weller, 2017)</w:t>
+            </w:r>
+          </w:p>
+          <w:p>
+            <w:pPr>
+              <w:spacing w:line="360" w:lineRule="auto"/>
+              <w:rPr>
+                <w:rFonts w:ascii="Times New Roman" w:hAnsi="Times New Roman" w:cs="Times New Roman"/>
+                <w:color w:val="000000" w:themeColor="text1"/>
+                <w:sz w:val="24"/>
+                <w:szCs w:val="24"/>
+              </w:rPr>
+            </w:pPr>
+            <w:r>
+              <w:rPr>
+                <w:rFonts w:ascii="Times New Roman" w:hAnsi="Times New Roman" w:cs="Times New Roman"/>
+                <w:color w:val="000000" w:themeColor="text1"/>
+                <w:sz w:val="24"/>
+                <w:szCs w:val="24"/>
+              </w:rPr>
+              <w:t xml:space="preserve">    2. New Jobs (STAMFORD, 2017)</w:t>
+            </w:r>
+          </w:p>
+          <w:p>
+            <w:pPr>
+              <w:spacing w:line="360" w:lineRule="auto"/>
+              <w:rPr>
+                <w:rFonts w:ascii="Times New Roman" w:hAnsi="Times New Roman" w:cs="Times New Roman"/>
+                <w:color w:val="000000" w:themeColor="text1"/>
+                <w:sz w:val="24"/>
+                <w:szCs w:val="24"/>
+              </w:rPr>
+            </w:pPr>
+            <w:r>
+              <w:rPr>
+                <w:rFonts w:ascii="Times New Roman" w:hAnsi="Times New Roman" w:cs="Times New Roman"/>
+                <w:color w:val="000000" w:themeColor="text1"/>
+                <w:sz w:val="24"/>
+                <w:szCs w:val="24"/>
+              </w:rPr>
+              <w:t>III. Minimizes risks</w:t>
+            </w:r>
+          </w:p>
+          <w:p>
+            <w:pPr>
+              <w:spacing w:line="360" w:lineRule="auto"/>
+              <w:rPr>
+                <w:rFonts w:ascii="Times New Roman" w:hAnsi="Times New Roman" w:cs="Times New Roman"/>
+                <w:color w:val="000000" w:themeColor="text1"/>
+                <w:sz w:val="24"/>
+                <w:szCs w:val="24"/>
+              </w:rPr>
+            </w:pPr>
+            <w:r>
+              <w:rPr>
+                <w:rFonts w:ascii="Times New Roman" w:hAnsi="Times New Roman" w:cs="Times New Roman"/>
+                <w:color w:val="000000" w:themeColor="text1"/>
+                <w:sz w:val="24"/>
+                <w:szCs w:val="24"/>
+              </w:rPr>
+              <w:t xml:space="preserve">  A. Security</w:t>
+            </w:r>
+          </w:p>
+          <w:p>
+            <w:pPr>
+              <w:spacing w:line="360" w:lineRule="auto"/>
+              <w:rPr>
+                <w:rFonts w:ascii="Times New Roman" w:hAnsi="Times New Roman" w:cs="Times New Roman"/>
+                <w:color w:val="000000" w:themeColor="text1"/>
+                <w:sz w:val="24"/>
+                <w:szCs w:val="24"/>
+              </w:rPr>
+            </w:pPr>
+            <w:r>
+              <w:rPr>
+                <w:rFonts w:ascii="Times New Roman" w:hAnsi="Times New Roman" w:cs="Times New Roman"/>
+                <w:color w:val="000000" w:themeColor="text1"/>
+                <w:sz w:val="24"/>
+                <w:szCs w:val="24"/>
+              </w:rPr>
+              <w:t xml:space="preserve">    1. Work Life (Johnston </w:t>
+            </w:r>
+            <w:proofErr w:type="spellStart"/>
+            <w:r>
+              <w:rPr>
+                <w:rFonts w:ascii="Times New Roman" w:hAnsi="Times New Roman" w:cs="Times New Roman"/>
+                <w:color w:val="000000" w:themeColor="text1"/>
+                <w:sz w:val="24"/>
+                <w:szCs w:val="24"/>
+              </w:rPr>
+              <w:t>etal</w:t>
+            </w:r>
+            <w:proofErr w:type="spellEnd"/>
+            <w:r>
+              <w:rPr>
+                <w:rFonts w:ascii="Times New Roman" w:hAnsi="Times New Roman" w:cs="Times New Roman"/>
+                <w:color w:val="000000" w:themeColor="text1"/>
+                <w:sz w:val="24"/>
+                <w:szCs w:val="24"/>
+              </w:rPr>
+              <w:t>., 2004)</w:t>
+            </w:r>
+          </w:p>
+          <w:p>
+            <w:pPr>
+              <w:spacing w:line="360" w:lineRule="auto"/>
+              <w:rPr>
+                <w:rFonts w:ascii="Times New Roman" w:hAnsi="Times New Roman" w:cs="Times New Roman"/>
+                <w:color w:val="000000" w:themeColor="text1"/>
+                <w:sz w:val="24"/>
+                <w:szCs w:val="24"/>
+              </w:rPr>
+            </w:pPr>
+            <w:r>
+              <w:rPr>
+                <w:rFonts w:ascii="Times New Roman" w:hAnsi="Times New Roman" w:cs="Times New Roman"/>
+                <w:color w:val="000000" w:themeColor="text1"/>
+                <w:sz w:val="24"/>
+                <w:szCs w:val="24"/>
+              </w:rPr>
+              <w:t xml:space="preserve">    2. Daily life (Bradshaw-Martin, Easton, 2014)</w:t>
+            </w:r>
+          </w:p>
+          <w:p>
+            <w:pPr>
+              <w:spacing w:line="360" w:lineRule="auto"/>
+              <w:rPr>
+                <w:rFonts w:ascii="Times New Roman" w:hAnsi="Times New Roman" w:cs="Times New Roman"/>
+                <w:color w:val="000000" w:themeColor="text1"/>
+                <w:sz w:val="24"/>
+                <w:szCs w:val="24"/>
+              </w:rPr>
+            </w:pPr>
+            <w:r>
+              <w:rPr>
+                <w:rFonts w:ascii="Times New Roman" w:hAnsi="Times New Roman" w:cs="Times New Roman"/>
+                <w:color w:val="000000" w:themeColor="text1"/>
+                <w:sz w:val="24"/>
+                <w:szCs w:val="24"/>
+              </w:rPr>
+              <w:t xml:space="preserve">  B. Productivity</w:t>
+            </w:r>
+          </w:p>
+          <w:p>
+            <w:pPr>
+              <w:spacing w:line="360" w:lineRule="auto"/>
+              <w:rPr>
+                <w:rFonts w:ascii="Times New Roman" w:hAnsi="Times New Roman" w:cs="Times New Roman"/>
+                <w:color w:val="000000" w:themeColor="text1"/>
+                <w:sz w:val="24"/>
+                <w:szCs w:val="24"/>
+              </w:rPr>
+            </w:pPr>
+            <w:r>
+              <w:rPr>
+                <w:rFonts w:ascii="Times New Roman" w:hAnsi="Times New Roman" w:cs="Times New Roman"/>
+                <w:color w:val="000000" w:themeColor="text1"/>
+                <w:sz w:val="24"/>
+                <w:szCs w:val="24"/>
+              </w:rPr>
+              <w:t xml:space="preserve">    1. Energy (</w:t>
+            </w:r>
+            <w:proofErr w:type="spellStart"/>
+            <w:r>
+              <w:rPr>
+                <w:rFonts w:ascii="Times New Roman" w:hAnsi="Times New Roman" w:cs="Times New Roman"/>
+                <w:color w:val="000000" w:themeColor="text1"/>
+                <w:sz w:val="24"/>
+                <w:szCs w:val="24"/>
+              </w:rPr>
+              <w:t>Jucikas</w:t>
+            </w:r>
+            <w:proofErr w:type="spellEnd"/>
+            <w:r>
+              <w:rPr>
+                <w:rFonts w:ascii="Times New Roman" w:hAnsi="Times New Roman" w:cs="Times New Roman"/>
+                <w:color w:val="000000" w:themeColor="text1"/>
+                <w:sz w:val="24"/>
+                <w:szCs w:val="24"/>
+              </w:rPr>
+              <w:t>, 2017)</w:t>
+            </w:r>
+          </w:p>
+          <w:p>
+            <w:pPr>
+              <w:spacing w:line="360" w:lineRule="auto"/>
+              <w:rPr>
+                <w:rFonts w:ascii="Times New Roman" w:hAnsi="Times New Roman" w:cs="Times New Roman"/>
+                <w:color w:val="000000" w:themeColor="text1"/>
+                <w:sz w:val="24"/>
+                <w:szCs w:val="24"/>
+              </w:rPr>
+            </w:pPr>
+            <w:r>
+              <w:rPr>
+                <w:rFonts w:ascii="Times New Roman" w:hAnsi="Times New Roman" w:cs="Times New Roman"/>
+                <w:color w:val="000000" w:themeColor="text1"/>
+                <w:sz w:val="24"/>
+                <w:szCs w:val="24"/>
+              </w:rPr>
+              <w:t xml:space="preserve">    2. Economy (</w:t>
+            </w:r>
+            <w:proofErr w:type="spellStart"/>
+            <w:r>
+              <w:rPr>
+                <w:rFonts w:ascii="Times New Roman" w:hAnsi="Times New Roman" w:cs="Times New Roman"/>
+                <w:color w:val="000000" w:themeColor="text1"/>
+                <w:sz w:val="24"/>
+                <w:szCs w:val="24"/>
+              </w:rPr>
+              <w:t>Fethi</w:t>
+            </w:r>
+            <w:proofErr w:type="spellEnd"/>
+            <w:r>
+              <w:rPr>
+                <w:rFonts w:ascii="Times New Roman" w:hAnsi="Times New Roman" w:cs="Times New Roman"/>
+                <w:color w:val="000000" w:themeColor="text1"/>
+                <w:sz w:val="24"/>
+                <w:szCs w:val="24"/>
+              </w:rPr>
+              <w:t>, 2010, p. 190)</w:t>
             </w:r>
             <w:bookmarkStart w:id="0" w:name="_GoBack"/>
             <w:bookmarkEnd w:id="0"/>
@@ -82,25 +677,7 @@
               <w:rPr>
                 <w:rFonts w:ascii="Times New Roman" w:hAnsi="Times New Roman" w:cs="Times New Roman"/>
                 <w:b/>
-                <w:sz w:val="24"/>
-                <w:szCs w:val="24"/>
-              </w:rPr>
-            </w:pPr>
-            <w:r>
-              <w:rPr>
-                <w:rFonts w:ascii="Times New Roman" w:hAnsi="Times New Roman" w:cs="Times New Roman"/>
-                <w:b/>
-                <w:sz w:val="24"/>
-                <w:szCs w:val="24"/>
-              </w:rPr>
-              <w:t>OUTLINE</w:t>
-            </w:r>
-          </w:p>
-          <w:p>
-            <w:pPr>
-              <w:rPr>
-                <w:rFonts w:ascii="Times New Roman" w:hAnsi="Times New Roman" w:cs="Times New Roman"/>
-                <w:b/>
+                <w:color w:val="000000" w:themeColor="text1"/>
                 <w:sz w:val="24"/>
                 <w:szCs w:val="24"/>
               </w:rPr>
@@ -109,655 +686,6 @@
         </w:tc>
       </w:tr>
     </w:tbl>
-    <w:p>
-      <w:pPr>
-        <w:pStyle w:val="Balk1"/>
-        <w:rPr>
-          <w:rFonts w:ascii="Times New Roman" w:hAnsi="Times New Roman" w:cs="Times New Roman"/>
-          <w:color w:val="auto"/>
-          <w:sz w:val="24"/>
-          <w:szCs w:val="24"/>
-        </w:rPr>
-      </w:pPr>
-      <w:r>
-        <w:rPr>
-          <w:rFonts w:ascii="Times New Roman" w:hAnsi="Times New Roman" w:cs="Times New Roman"/>
-          <w:color w:val="auto"/>
-          <w:sz w:val="24"/>
-          <w:szCs w:val="24"/>
-        </w:rPr>
-        <w:t>Risks</w:t>
-      </w:r>
-    </w:p>
-    <w:p>
-      <w:pPr>
-        <w:pStyle w:val="Balk2"/>
-        <w:rPr>
-          <w:rFonts w:ascii="Times New Roman" w:hAnsi="Times New Roman" w:cs="Times New Roman"/>
-          <w:color w:val="auto"/>
-          <w:sz w:val="24"/>
-          <w:szCs w:val="24"/>
-        </w:rPr>
-      </w:pPr>
-      <w:r>
-        <w:rPr>
-          <w:rFonts w:ascii="Times New Roman" w:hAnsi="Times New Roman" w:cs="Times New Roman"/>
-          <w:color w:val="auto"/>
-          <w:sz w:val="24"/>
-          <w:szCs w:val="24"/>
-        </w:rPr>
-        <w:t xml:space="preserve">Unethical </w:t>
-      </w:r>
-      <w:proofErr w:type="spellStart"/>
-      <w:r>
-        <w:rPr>
-          <w:rFonts w:ascii="Times New Roman" w:hAnsi="Times New Roman" w:cs="Times New Roman"/>
-          <w:color w:val="auto"/>
-          <w:sz w:val="24"/>
-          <w:szCs w:val="24"/>
-        </w:rPr>
-        <w:t>behaviours</w:t>
-      </w:r>
-      <w:proofErr w:type="spellEnd"/>
-    </w:p>
-    <w:p>
-      <w:pPr>
-        <w:pStyle w:val="Balk3"/>
-        <w:rPr>
-          <w:rFonts w:ascii="Times New Roman" w:hAnsi="Times New Roman" w:cs="Times New Roman"/>
-          <w:color w:val="auto"/>
-        </w:rPr>
-      </w:pPr>
-      <w:proofErr w:type="spellStart"/>
-      <w:r>
-        <w:rPr>
-          <w:rFonts w:ascii="Times New Roman" w:hAnsi="Times New Roman" w:cs="Times New Roman"/>
-          <w:color w:val="auto"/>
-        </w:rPr>
-        <w:t>Racisim</w:t>
-      </w:r>
-      <w:proofErr w:type="spellEnd"/>
-    </w:p>
-    <w:p>
-      <w:pPr>
-        <w:pStyle w:val="Balk3"/>
-        <w:rPr>
-          <w:rFonts w:ascii="Times New Roman" w:hAnsi="Times New Roman" w:cs="Times New Roman"/>
-          <w:color w:val="auto"/>
-        </w:rPr>
-      </w:pPr>
-      <w:r>
-        <w:rPr>
-          <w:rFonts w:ascii="Times New Roman" w:hAnsi="Times New Roman" w:cs="Times New Roman"/>
-          <w:color w:val="auto"/>
-        </w:rPr>
-        <w:t>Mocking</w:t>
-      </w:r>
-    </w:p>
-    <w:p>
-      <w:pPr>
-        <w:pStyle w:val="Balk2"/>
-        <w:rPr>
-          <w:rFonts w:ascii="Times New Roman" w:hAnsi="Times New Roman" w:cs="Times New Roman"/>
-          <w:color w:val="auto"/>
-          <w:sz w:val="24"/>
-          <w:szCs w:val="24"/>
-        </w:rPr>
-      </w:pPr>
-      <w:r>
-        <w:rPr>
-          <w:rFonts w:ascii="Times New Roman" w:hAnsi="Times New Roman" w:cs="Times New Roman"/>
-          <w:color w:val="auto"/>
-          <w:sz w:val="24"/>
-          <w:szCs w:val="24"/>
-        </w:rPr>
-        <w:t>Possible dangerous consequences</w:t>
-      </w:r>
-    </w:p>
-    <w:p>
-      <w:pPr>
-        <w:pStyle w:val="Balk3"/>
-        <w:rPr>
-          <w:rFonts w:ascii="Times New Roman" w:hAnsi="Times New Roman" w:cs="Times New Roman"/>
-          <w:color w:val="auto"/>
-        </w:rPr>
-      </w:pPr>
-      <w:r>
-        <w:rPr>
-          <w:rFonts w:ascii="Times New Roman" w:hAnsi="Times New Roman" w:cs="Times New Roman"/>
-          <w:color w:val="auto"/>
-        </w:rPr>
-        <w:t>Destroy humanity (Elon musk)</w:t>
-      </w:r>
-    </w:p>
-    <w:p>
-      <w:pPr>
-        <w:pStyle w:val="Balk3"/>
-        <w:rPr>
-          <w:rFonts w:ascii="Times New Roman" w:hAnsi="Times New Roman" w:cs="Times New Roman"/>
-          <w:color w:val="auto"/>
-        </w:rPr>
-      </w:pPr>
-      <w:r>
-        <w:rPr>
-          <w:rFonts w:ascii="Times New Roman" w:hAnsi="Times New Roman" w:cs="Times New Roman"/>
-          <w:color w:val="auto"/>
-        </w:rPr>
-        <w:t xml:space="preserve">Restrain humanity </w:t>
-      </w:r>
-      <w:r>
-        <w:rPr>
-          <w:rFonts w:ascii="Times New Roman" w:hAnsi="Times New Roman" w:cs="Times New Roman"/>
-          <w:color w:val="auto"/>
-        </w:rPr>
-        <w:t>(Hawking, 2014, 1 May)</w:t>
-      </w:r>
-    </w:p>
-    <w:p>
-      <w:pPr>
-        <w:pStyle w:val="Balk1"/>
-        <w:rPr>
-          <w:rFonts w:ascii="Times New Roman" w:hAnsi="Times New Roman" w:cs="Times New Roman"/>
-          <w:color w:val="auto"/>
-          <w:sz w:val="24"/>
-          <w:szCs w:val="24"/>
-        </w:rPr>
-      </w:pPr>
-      <w:r>
-        <w:rPr>
-          <w:rFonts w:ascii="Times New Roman" w:hAnsi="Times New Roman" w:cs="Times New Roman"/>
-          <w:color w:val="auto"/>
-          <w:sz w:val="24"/>
-          <w:szCs w:val="24"/>
-        </w:rPr>
-        <w:t>I</w:t>
-      </w:r>
-      <w:r>
-        <w:rPr>
-          <w:rFonts w:ascii="Times New Roman" w:hAnsi="Times New Roman" w:cs="Times New Roman"/>
-          <w:color w:val="auto"/>
-          <w:sz w:val="24"/>
-          <w:szCs w:val="24"/>
-        </w:rPr>
-        <w:t>ncreases welfare</w:t>
-      </w:r>
-    </w:p>
-    <w:p>
-      <w:pPr>
-        <w:pStyle w:val="Balk2"/>
-        <w:rPr>
-          <w:rFonts w:ascii="Times New Roman" w:hAnsi="Times New Roman" w:cs="Times New Roman"/>
-          <w:color w:val="auto"/>
-          <w:sz w:val="24"/>
-          <w:szCs w:val="24"/>
-        </w:rPr>
-      </w:pPr>
-      <w:r>
-        <w:rPr>
-          <w:rFonts w:ascii="Times New Roman" w:hAnsi="Times New Roman" w:cs="Times New Roman"/>
-          <w:color w:val="auto"/>
-          <w:sz w:val="24"/>
-          <w:szCs w:val="24"/>
-        </w:rPr>
-        <w:t>Daily life</w:t>
-      </w:r>
-    </w:p>
-    <w:p>
-      <w:pPr>
-        <w:pStyle w:val="Balk3"/>
-        <w:rPr>
-          <w:rFonts w:ascii="Times New Roman" w:hAnsi="Times New Roman" w:cs="Times New Roman"/>
-          <w:color w:val="auto"/>
-        </w:rPr>
-      </w:pPr>
-      <w:r>
-        <w:rPr>
-          <w:rFonts w:ascii="Times New Roman" w:hAnsi="Times New Roman" w:cs="Times New Roman"/>
-          <w:color w:val="auto"/>
-        </w:rPr>
-        <w:t>Education</w:t>
-      </w:r>
-      <w:r>
-        <w:rPr>
-          <w:rFonts w:ascii="Times New Roman" w:hAnsi="Times New Roman" w:cs="Times New Roman"/>
-          <w:color w:val="auto"/>
-        </w:rPr>
-        <w:t xml:space="preserve"> </w:t>
-      </w:r>
-      <w:r>
-        <w:rPr>
-          <w:rFonts w:ascii="Times New Roman" w:hAnsi="Times New Roman" w:cs="Times New Roman"/>
-          <w:color w:val="auto"/>
-        </w:rPr>
-        <w:t>(</w:t>
-      </w:r>
-      <w:proofErr w:type="spellStart"/>
-      <w:r>
-        <w:rPr>
-          <w:rFonts w:ascii="Times New Roman" w:hAnsi="Times New Roman" w:cs="Times New Roman"/>
-          <w:color w:val="auto"/>
-        </w:rPr>
-        <w:t>Dyllan</w:t>
-      </w:r>
-      <w:proofErr w:type="spellEnd"/>
-      <w:r>
-        <w:rPr>
-          <w:rFonts w:ascii="Times New Roman" w:hAnsi="Times New Roman" w:cs="Times New Roman"/>
-          <w:color w:val="auto"/>
-        </w:rPr>
-        <w:t xml:space="preserve"> Furness, 2017)</w:t>
-      </w:r>
-    </w:p>
-    <w:p>
-      <w:pPr>
-        <w:pStyle w:val="Balk3"/>
-        <w:rPr>
-          <w:rFonts w:ascii="Times New Roman" w:hAnsi="Times New Roman" w:cs="Times New Roman"/>
-          <w:color w:val="auto"/>
-        </w:rPr>
-      </w:pPr>
-      <w:r>
-        <w:rPr>
-          <w:rFonts w:ascii="Times New Roman" w:hAnsi="Times New Roman" w:cs="Times New Roman"/>
-          <w:color w:val="auto"/>
-        </w:rPr>
-        <w:t>Medical</w:t>
-      </w:r>
-      <w:r>
-        <w:rPr>
-          <w:rFonts w:ascii="Times New Roman" w:hAnsi="Times New Roman" w:cs="Times New Roman"/>
-          <w:color w:val="auto"/>
-        </w:rPr>
-        <w:t xml:space="preserve"> </w:t>
-      </w:r>
-      <w:r>
-        <w:rPr>
-          <w:rFonts w:ascii="Times New Roman" w:hAnsi="Times New Roman" w:cs="Times New Roman"/>
-          <w:color w:val="auto"/>
-        </w:rPr>
-        <w:t>(</w:t>
-      </w:r>
-      <w:proofErr w:type="spellStart"/>
-      <w:r>
-        <w:rPr>
-          <w:rFonts w:ascii="Times New Roman" w:hAnsi="Times New Roman" w:cs="Times New Roman"/>
-          <w:color w:val="auto"/>
-        </w:rPr>
-        <w:t>Sammour</w:t>
-      </w:r>
-      <w:proofErr w:type="gramStart"/>
-      <w:r>
-        <w:rPr>
-          <w:rFonts w:ascii="Times New Roman" w:hAnsi="Times New Roman" w:cs="Times New Roman"/>
-          <w:color w:val="auto"/>
-        </w:rPr>
-        <w:t>,Cohen</w:t>
-      </w:r>
-      <w:proofErr w:type="spellEnd"/>
-      <w:proofErr w:type="gramEnd"/>
-      <w:r>
-        <w:rPr>
-          <w:rFonts w:ascii="Times New Roman" w:hAnsi="Times New Roman" w:cs="Times New Roman"/>
-          <w:color w:val="auto"/>
-        </w:rPr>
-        <w:t>...,2017,p870)</w:t>
-      </w:r>
-    </w:p>
-    <w:p>
-      <w:pPr>
-        <w:pStyle w:val="Balk2"/>
-        <w:rPr>
-          <w:rFonts w:ascii="Times New Roman" w:hAnsi="Times New Roman" w:cs="Times New Roman"/>
-          <w:color w:val="auto"/>
-          <w:sz w:val="24"/>
-          <w:szCs w:val="24"/>
-        </w:rPr>
-      </w:pPr>
-      <w:r>
-        <w:rPr>
-          <w:rFonts w:ascii="Times New Roman" w:hAnsi="Times New Roman" w:cs="Times New Roman"/>
-          <w:color w:val="auto"/>
-          <w:sz w:val="24"/>
-          <w:szCs w:val="24"/>
-        </w:rPr>
-        <w:t>Work life</w:t>
-      </w:r>
-    </w:p>
-    <w:p>
-      <w:pPr>
-        <w:pStyle w:val="Balk3"/>
-      </w:pPr>
-      <w:r>
-        <w:t>End of modern slavery</w:t>
-      </w:r>
-      <w:r>
-        <w:t xml:space="preserve"> </w:t>
-      </w:r>
-      <w:r>
-        <w:rPr>
-          <w:rFonts w:ascii="Times New Roman" w:hAnsi="Times New Roman" w:cs="Times New Roman"/>
-          <w:color w:val="auto"/>
-        </w:rPr>
-        <w:t>(Chris Weller</w:t>
-      </w:r>
-      <w:proofErr w:type="gramStart"/>
-      <w:r>
-        <w:rPr>
-          <w:rFonts w:ascii="Times New Roman" w:hAnsi="Times New Roman" w:cs="Times New Roman"/>
-          <w:color w:val="auto"/>
-        </w:rPr>
-        <w:t>,2017</w:t>
-      </w:r>
-      <w:proofErr w:type="gramEnd"/>
-      <w:r>
-        <w:rPr>
-          <w:rFonts w:ascii="Times New Roman" w:hAnsi="Times New Roman" w:cs="Times New Roman"/>
-          <w:color w:val="auto"/>
-        </w:rPr>
-        <w:t>)</w:t>
-      </w:r>
-    </w:p>
-    <w:p>
-      <w:pPr>
-        <w:pStyle w:val="Balk3"/>
-      </w:pPr>
-      <w:r>
-        <w:rPr>
-          <w:rFonts w:ascii="Times New Roman" w:hAnsi="Times New Roman" w:cs="Times New Roman"/>
-          <w:color w:val="auto"/>
-        </w:rPr>
-        <w:t>New Jobs</w:t>
-      </w:r>
-      <w:r>
-        <w:t xml:space="preserve"> </w:t>
-      </w:r>
-      <w:r>
-        <w:t>(</w:t>
-      </w:r>
-      <w:proofErr w:type="spellStart"/>
-      <w:r>
-        <w:t>STAMFORD</w:t>
-      </w:r>
-      <w:proofErr w:type="gramStart"/>
-      <w:r>
-        <w:t>,December</w:t>
-      </w:r>
-      <w:proofErr w:type="spellEnd"/>
-      <w:proofErr w:type="gramEnd"/>
-      <w:r>
-        <w:t xml:space="preserve"> 13, 2017)</w:t>
-      </w:r>
-    </w:p>
-    <w:p>
-      <w:pPr>
-        <w:pStyle w:val="Balk1"/>
-        <w:rPr>
-          <w:rFonts w:ascii="Times New Roman" w:hAnsi="Times New Roman" w:cs="Times New Roman"/>
-          <w:b/>
-          <w:color w:val="auto"/>
-          <w:sz w:val="24"/>
-          <w:szCs w:val="24"/>
-        </w:rPr>
-      </w:pPr>
-      <w:r>
-        <w:rPr>
-          <w:rFonts w:ascii="Times New Roman" w:hAnsi="Times New Roman" w:cs="Times New Roman"/>
-          <w:color w:val="auto"/>
-          <w:sz w:val="24"/>
-          <w:szCs w:val="24"/>
-        </w:rPr>
-        <w:t>Minimizes</w:t>
-      </w:r>
-      <w:r>
-        <w:rPr>
-          <w:rFonts w:ascii="Times New Roman" w:hAnsi="Times New Roman" w:cs="Times New Roman"/>
-          <w:color w:val="auto"/>
-          <w:sz w:val="24"/>
-          <w:szCs w:val="24"/>
-        </w:rPr>
-        <w:t xml:space="preserve"> </w:t>
-      </w:r>
-      <w:r>
-        <w:rPr>
-          <w:rFonts w:ascii="Times New Roman" w:hAnsi="Times New Roman" w:cs="Times New Roman"/>
-          <w:color w:val="auto"/>
-          <w:sz w:val="24"/>
-          <w:szCs w:val="24"/>
-        </w:rPr>
-        <w:t>risks</w:t>
-      </w:r>
-    </w:p>
-    <w:p>
-      <w:pPr>
-        <w:pStyle w:val="Balk2"/>
-        <w:rPr>
-          <w:rFonts w:ascii="Times New Roman" w:hAnsi="Times New Roman" w:cs="Times New Roman"/>
-          <w:color w:val="auto"/>
-          <w:sz w:val="24"/>
-          <w:szCs w:val="24"/>
-        </w:rPr>
-      </w:pPr>
-      <w:r>
-        <w:rPr>
-          <w:rFonts w:ascii="Times New Roman" w:hAnsi="Times New Roman" w:cs="Times New Roman"/>
-          <w:color w:val="auto"/>
-          <w:sz w:val="24"/>
-          <w:szCs w:val="24"/>
-        </w:rPr>
-        <w:t>Security</w:t>
-      </w:r>
-    </w:p>
-    <w:p>
-      <w:pPr>
-        <w:pStyle w:val="Balk3"/>
-        <w:rPr>
-          <w:rFonts w:ascii="Times New Roman" w:hAnsi="Times New Roman" w:cs="Times New Roman"/>
-          <w:color w:val="auto"/>
-        </w:rPr>
-      </w:pPr>
-      <w:r>
-        <w:rPr>
-          <w:rFonts w:ascii="Times New Roman" w:hAnsi="Times New Roman" w:cs="Times New Roman"/>
-          <w:color w:val="auto"/>
-        </w:rPr>
-        <w:t>Work</w:t>
-      </w:r>
-      <w:r>
-        <w:rPr>
-          <w:rFonts w:ascii="Times New Roman" w:hAnsi="Times New Roman" w:cs="Times New Roman"/>
-          <w:color w:val="auto"/>
-        </w:rPr>
-        <w:t xml:space="preserve"> </w:t>
-      </w:r>
-      <w:r>
-        <w:rPr>
-          <w:rFonts w:ascii="Times New Roman" w:hAnsi="Times New Roman" w:cs="Times New Roman"/>
-          <w:color w:val="auto"/>
-        </w:rPr>
-        <w:t>Lif</w:t>
-      </w:r>
-      <w:r>
-        <w:rPr>
-          <w:rFonts w:ascii="Times New Roman" w:hAnsi="Times New Roman" w:cs="Times New Roman"/>
-          <w:color w:val="auto"/>
-        </w:rPr>
-        <w:t>e</w:t>
-      </w:r>
-      <w:r>
-        <w:rPr>
-          <w:rFonts w:ascii="Times New Roman" w:hAnsi="Times New Roman" w:cs="Times New Roman"/>
-          <w:color w:val="auto"/>
-        </w:rPr>
-        <w:t xml:space="preserve"> </w:t>
-      </w:r>
-      <w:r>
-        <w:rPr>
-          <w:rFonts w:ascii="Times New Roman" w:hAnsi="Times New Roman" w:cs="Times New Roman"/>
-          <w:color w:val="auto"/>
-        </w:rPr>
-        <w:t>(</w:t>
-      </w:r>
-      <w:proofErr w:type="spellStart"/>
-      <w:r>
-        <w:rPr>
-          <w:rFonts w:ascii="Times New Roman" w:hAnsi="Times New Roman" w:cs="Times New Roman"/>
-          <w:color w:val="auto"/>
-        </w:rPr>
-        <w:t>Johnston</w:t>
-      </w:r>
-      <w:proofErr w:type="gramStart"/>
-      <w:r>
-        <w:rPr>
-          <w:rFonts w:ascii="Times New Roman" w:hAnsi="Times New Roman" w:cs="Times New Roman"/>
-          <w:color w:val="auto"/>
-        </w:rPr>
-        <w:t>,Phillips</w:t>
-      </w:r>
-      <w:proofErr w:type="spellEnd"/>
-      <w:proofErr w:type="gramEnd"/>
-      <w:r>
-        <w:rPr>
-          <w:rFonts w:ascii="Times New Roman" w:hAnsi="Times New Roman" w:cs="Times New Roman"/>
-          <w:color w:val="auto"/>
-        </w:rPr>
-        <w:t>...,2004)</w:t>
-      </w:r>
-    </w:p>
-    <w:p>
-      <w:pPr>
-        <w:pStyle w:val="Balk3"/>
-        <w:rPr>
-          <w:rFonts w:ascii="Times New Roman" w:hAnsi="Times New Roman" w:cs="Times New Roman"/>
-          <w:color w:val="auto"/>
-        </w:rPr>
-      </w:pPr>
-      <w:r>
-        <w:rPr>
-          <w:rFonts w:ascii="Times New Roman" w:hAnsi="Times New Roman" w:cs="Times New Roman"/>
-          <w:color w:val="auto"/>
-        </w:rPr>
-        <w:t>Daily life</w:t>
-      </w:r>
-      <w:r>
-        <w:rPr>
-          <w:rFonts w:ascii="Times New Roman" w:hAnsi="Times New Roman" w:cs="Times New Roman"/>
-          <w:color w:val="auto"/>
-        </w:rPr>
-        <w:t xml:space="preserve"> </w:t>
-      </w:r>
-      <w:r>
-        <w:rPr>
-          <w:rFonts w:ascii="Times New Roman" w:hAnsi="Times New Roman" w:cs="Times New Roman"/>
-          <w:color w:val="auto"/>
-        </w:rPr>
-        <w:t>(Bradshaw-Martin, Easton, 2014)</w:t>
-      </w:r>
-    </w:p>
-    <w:p>
-      <w:pPr>
-        <w:pStyle w:val="Balk2"/>
-        <w:rPr>
-          <w:rFonts w:ascii="Times New Roman" w:hAnsi="Times New Roman" w:cs="Times New Roman"/>
-          <w:color w:val="auto"/>
-          <w:sz w:val="24"/>
-          <w:szCs w:val="24"/>
-        </w:rPr>
-      </w:pPr>
-      <w:r>
-        <w:rPr>
-          <w:rFonts w:ascii="Times New Roman" w:hAnsi="Times New Roman" w:cs="Times New Roman"/>
-          <w:color w:val="auto"/>
-          <w:sz w:val="24"/>
-          <w:szCs w:val="24"/>
-        </w:rPr>
-        <w:t>Productivity</w:t>
-      </w:r>
-    </w:p>
-    <w:p>
-      <w:pPr>
-        <w:pStyle w:val="Balk3"/>
-        <w:rPr>
-          <w:rFonts w:ascii="Times New Roman" w:hAnsi="Times New Roman" w:cs="Times New Roman"/>
-          <w:color w:val="auto"/>
-        </w:rPr>
-      </w:pPr>
-      <w:r>
-        <w:rPr>
-          <w:rFonts w:ascii="Times New Roman" w:hAnsi="Times New Roman" w:cs="Times New Roman"/>
-          <w:color w:val="auto"/>
-        </w:rPr>
-        <w:t>Energy</w:t>
-      </w:r>
-      <w:r>
-        <w:rPr>
-          <w:rFonts w:ascii="Times New Roman" w:hAnsi="Times New Roman" w:cs="Times New Roman"/>
-          <w:color w:val="auto"/>
-        </w:rPr>
-        <w:t xml:space="preserve"> </w:t>
-      </w:r>
-      <w:r>
-        <w:rPr>
-          <w:rFonts w:ascii="Times New Roman" w:hAnsi="Times New Roman" w:cs="Times New Roman"/>
-          <w:color w:val="auto"/>
-        </w:rPr>
-        <w:t>(</w:t>
-      </w:r>
-      <w:proofErr w:type="spellStart"/>
-      <w:r>
-        <w:rPr>
-          <w:rFonts w:ascii="Times New Roman" w:hAnsi="Times New Roman" w:cs="Times New Roman"/>
-          <w:color w:val="auto"/>
-        </w:rPr>
-        <w:t>Jucikas</w:t>
-      </w:r>
-      <w:proofErr w:type="spellEnd"/>
-      <w:r>
-        <w:rPr>
-          <w:rFonts w:ascii="Times New Roman" w:hAnsi="Times New Roman" w:cs="Times New Roman"/>
-          <w:color w:val="auto"/>
-        </w:rPr>
-        <w:t>, 2017)</w:t>
-      </w:r>
-    </w:p>
-    <w:p>
-      <w:pPr>
-        <w:pStyle w:val="Balk3"/>
-        <w:rPr>
-          <w:rFonts w:ascii="Times New Roman" w:hAnsi="Times New Roman" w:cs="Times New Roman"/>
-          <w:color w:val="auto"/>
-        </w:rPr>
-      </w:pPr>
-      <w:r>
-        <w:rPr>
-          <w:rFonts w:ascii="Times New Roman" w:hAnsi="Times New Roman" w:cs="Times New Roman"/>
-          <w:color w:val="auto"/>
-        </w:rPr>
-        <w:t>Economy</w:t>
-      </w:r>
-      <w:r>
-        <w:rPr>
-          <w:rFonts w:ascii="Times New Roman" w:hAnsi="Times New Roman" w:cs="Times New Roman"/>
-          <w:color w:val="auto"/>
-        </w:rPr>
-        <w:t xml:space="preserve"> (</w:t>
-      </w:r>
-      <w:proofErr w:type="spellStart"/>
-      <w:r>
-        <w:rPr>
-          <w:rFonts w:ascii="Times New Roman" w:hAnsi="Times New Roman" w:cs="Times New Roman"/>
-          <w:color w:val="auto"/>
-        </w:rPr>
-        <w:t>Fethi</w:t>
-      </w:r>
-      <w:proofErr w:type="spellEnd"/>
-      <w:r>
-        <w:rPr>
-          <w:rFonts w:ascii="Times New Roman" w:hAnsi="Times New Roman" w:cs="Times New Roman"/>
-          <w:color w:val="auto"/>
-        </w:rPr>
-        <w:t>, 2010, p. 190)</w:t>
-      </w:r>
-    </w:p>
     <w:p>
       <w:pPr>
         <w:pStyle w:val="Balk2"/>
@@ -768,7 +696,7 @@
         <w:ind w:left="720"/>
         <w:rPr>
           <w:rFonts w:ascii="Times New Roman" w:hAnsi="Times New Roman" w:cs="Times New Roman"/>
-          <w:color w:val="auto"/>
+          <w:color w:val="000000" w:themeColor="text1"/>
           <w:sz w:val="24"/>
           <w:szCs w:val="24"/>
         </w:rPr>
@@ -778,6 +706,7 @@
       <w:pPr>
         <w:rPr>
           <w:rFonts w:ascii="Times New Roman" w:hAnsi="Times New Roman" w:cs="Times New Roman"/>
+          <w:color w:val="000000" w:themeColor="text1"/>
           <w:sz w:val="24"/>
           <w:szCs w:val="24"/>
         </w:rPr>
@@ -787,6 +716,7 @@
       <w:pPr>
         <w:rPr>
           <w:rFonts w:ascii="Times New Roman" w:hAnsi="Times New Roman" w:cs="Times New Roman"/>
+          <w:color w:val="000000" w:themeColor="text1"/>
           <w:sz w:val="24"/>
           <w:szCs w:val="24"/>
         </w:rPr>

</xml_diff>